<commit_message>
Update Assignment 2 : Added report.docx for Problem 3
</commit_message>
<xml_diff>
--- a/Project_2/prob3/report.docx
+++ b/Project_2/prob3/report.docx
@@ -281,7 +281,6 @@
         <w:autoSpaceDE/>
         <w:autoSpaceDN/>
         <w:rPr>
-          <w:rFonts w:hint="eastAsia"/>
           <w:sz w:val="26"/>
           <w:szCs w:val="26"/>
         </w:rPr>
@@ -439,7 +438,6 @@
         <w:autoSpaceDE/>
         <w:autoSpaceDN/>
         <w:rPr>
-          <w:rFonts w:hint="eastAsia"/>
           <w:sz w:val="26"/>
           <w:szCs w:val="26"/>
         </w:rPr>
@@ -646,6 +644,9 @@
         </w:rPr>
       </w:pPr>
       <w:r>
+        <w:rPr>
+          <w:noProof/>
+        </w:rPr>
         <w:drawing>
           <wp:inline distT="0" distB="0" distL="0" distR="0" wp14:anchorId="1FF578D6" wp14:editId="7696B0D2">
             <wp:extent cx="4140000" cy="2177789"/>
@@ -682,6 +683,47 @@
           </wp:inline>
         </w:drawing>
       </w:r>
+      <w:r>
+        <w:rPr>
+          <w:sz w:val="26"/>
+          <w:szCs w:val="26"/>
+        </w:rPr>
+        <w:drawing>
+          <wp:inline distT="0" distB="0" distL="0" distR="0" wp14:anchorId="72618449" wp14:editId="483ED6AC">
+            <wp:extent cx="1501924" cy="2177369"/>
+            <wp:effectExtent l="0" t="0" r="0" b="0"/>
+            <wp:docPr id="1192584512" name="그림 1" descr="텍스트, 스크린샷, 폰트, 디자인이(가) 표시된 사진&#10;&#10;자동 생성된 설명"/>
+            <wp:cNvGraphicFramePr>
+              <a:graphicFrameLocks xmlns:a="http://schemas.openxmlformats.org/drawingml/2006/main" noChangeAspect="1"/>
+            </wp:cNvGraphicFramePr>
+            <a:graphic xmlns:a="http://schemas.openxmlformats.org/drawingml/2006/main">
+              <a:graphicData uri="http://schemas.openxmlformats.org/drawingml/2006/picture">
+                <pic:pic xmlns:pic="http://schemas.openxmlformats.org/drawingml/2006/picture">
+                  <pic:nvPicPr>
+                    <pic:cNvPr id="1192584512" name="그림 1" descr="텍스트, 스크린샷, 폰트, 디자인이(가) 표시된 사진&#10;&#10;자동 생성된 설명"/>
+                    <pic:cNvPicPr/>
+                  </pic:nvPicPr>
+                  <pic:blipFill>
+                    <a:blip r:embed="rId6"/>
+                    <a:stretch>
+                      <a:fillRect/>
+                    </a:stretch>
+                  </pic:blipFill>
+                  <pic:spPr>
+                    <a:xfrm>
+                      <a:off x="0" y="0"/>
+                      <a:ext cx="1520062" cy="2203664"/>
+                    </a:xfrm>
+                    <a:prstGeom prst="rect">
+                      <a:avLst/>
+                    </a:prstGeom>
+                  </pic:spPr>
+                </pic:pic>
+              </a:graphicData>
+            </a:graphic>
+          </wp:inline>
+        </w:drawing>
+      </w:r>
     </w:p>
     <w:p>
       <w:pPr>
@@ -929,6 +971,7 @@
       </w:pPr>
       <w:r>
         <w:rPr>
+          <w:noProof/>
           <w:sz w:val="26"/>
           <w:szCs w:val="26"/>
         </w:rPr>
@@ -948,7 +991,7 @@
                     <pic:cNvPicPr/>
                   </pic:nvPicPr>
                   <pic:blipFill>
-                    <a:blip r:embed="rId6"/>
+                    <a:blip r:embed="rId7"/>
                     <a:stretch>
                       <a:fillRect/>
                     </a:stretch>
@@ -968,6 +1011,47 @@
           </wp:inline>
         </w:drawing>
       </w:r>
+      <w:r>
+        <w:rPr>
+          <w:sz w:val="26"/>
+          <w:szCs w:val="26"/>
+        </w:rPr>
+        <w:drawing>
+          <wp:inline distT="0" distB="0" distL="0" distR="0" wp14:anchorId="29A93088" wp14:editId="1D07DDE5">
+            <wp:extent cx="1557157" cy="2156400"/>
+            <wp:effectExtent l="0" t="0" r="5080" b="3175"/>
+            <wp:docPr id="1385268189" name="그림 1" descr="텍스트, 스크린샷, 폰트, 디자인이(가) 표시된 사진&#10;&#10;자동 생성된 설명"/>
+            <wp:cNvGraphicFramePr>
+              <a:graphicFrameLocks xmlns:a="http://schemas.openxmlformats.org/drawingml/2006/main" noChangeAspect="1"/>
+            </wp:cNvGraphicFramePr>
+            <a:graphic xmlns:a="http://schemas.openxmlformats.org/drawingml/2006/main">
+              <a:graphicData uri="http://schemas.openxmlformats.org/drawingml/2006/picture">
+                <pic:pic xmlns:pic="http://schemas.openxmlformats.org/drawingml/2006/picture">
+                  <pic:nvPicPr>
+                    <pic:cNvPr id="1385268189" name="그림 1" descr="텍스트, 스크린샷, 폰트, 디자인이(가) 표시된 사진&#10;&#10;자동 생성된 설명"/>
+                    <pic:cNvPicPr/>
+                  </pic:nvPicPr>
+                  <pic:blipFill>
+                    <a:blip r:embed="rId8"/>
+                    <a:stretch>
+                      <a:fillRect/>
+                    </a:stretch>
+                  </pic:blipFill>
+                  <pic:spPr>
+                    <a:xfrm>
+                      <a:off x="0" y="0"/>
+                      <a:ext cx="1557157" cy="2156400"/>
+                    </a:xfrm>
+                    <a:prstGeom prst="rect">
+                      <a:avLst/>
+                    </a:prstGeom>
+                  </pic:spPr>
+                </pic:pic>
+              </a:graphicData>
+            </a:graphic>
+          </wp:inline>
+        </w:drawing>
+      </w:r>
     </w:p>
     <w:p>
       <w:pPr>
@@ -995,7 +1079,6 @@
         <w:autoSpaceDE/>
         <w:autoSpaceDN/>
         <w:rPr>
-          <w:rFonts w:hint="eastAsia"/>
           <w:sz w:val="26"/>
           <w:szCs w:val="26"/>
         </w:rPr>
@@ -1025,7 +1108,6 @@
         <w:autoSpaceDE/>
         <w:autoSpaceDN/>
         <w:rPr>
-          <w:rFonts w:hint="eastAsia"/>
           <w:sz w:val="26"/>
           <w:szCs w:val="26"/>
         </w:rPr>
@@ -1410,6 +1492,7 @@
       </w:pPr>
       <w:r>
         <w:rPr>
+          <w:noProof/>
           <w:sz w:val="26"/>
           <w:szCs w:val="26"/>
         </w:rPr>
@@ -1429,7 +1512,7 @@
                     <pic:cNvPicPr/>
                   </pic:nvPicPr>
                   <pic:blipFill>
-                    <a:blip r:embed="rId7"/>
+                    <a:blip r:embed="rId9"/>
                     <a:stretch>
                       <a:fillRect/>
                     </a:stretch>
@@ -1449,6 +1532,47 @@
           </wp:inline>
         </w:drawing>
       </w:r>
+      <w:r>
+        <w:rPr>
+          <w:sz w:val="26"/>
+          <w:szCs w:val="26"/>
+        </w:rPr>
+        <w:drawing>
+          <wp:inline distT="0" distB="0" distL="0" distR="0" wp14:anchorId="03CF77CB" wp14:editId="2434E748">
+            <wp:extent cx="1562400" cy="2216628"/>
+            <wp:effectExtent l="0" t="0" r="0" b="6350"/>
+            <wp:docPr id="657377440" name="그림 1" descr="텍스트, 스크린샷, 디자인이(가) 표시된 사진&#10;&#10;자동 생성된 설명"/>
+            <wp:cNvGraphicFramePr>
+              <a:graphicFrameLocks xmlns:a="http://schemas.openxmlformats.org/drawingml/2006/main" noChangeAspect="1"/>
+            </wp:cNvGraphicFramePr>
+            <a:graphic xmlns:a="http://schemas.openxmlformats.org/drawingml/2006/main">
+              <a:graphicData uri="http://schemas.openxmlformats.org/drawingml/2006/picture">
+                <pic:pic xmlns:pic="http://schemas.openxmlformats.org/drawingml/2006/picture">
+                  <pic:nvPicPr>
+                    <pic:cNvPr id="657377440" name="그림 1" descr="텍스트, 스크린샷, 디자인이(가) 표시된 사진&#10;&#10;자동 생성된 설명"/>
+                    <pic:cNvPicPr/>
+                  </pic:nvPicPr>
+                  <pic:blipFill>
+                    <a:blip r:embed="rId10"/>
+                    <a:stretch>
+                      <a:fillRect/>
+                    </a:stretch>
+                  </pic:blipFill>
+                  <pic:spPr>
+                    <a:xfrm>
+                      <a:off x="0" y="0"/>
+                      <a:ext cx="1562400" cy="2216628"/>
+                    </a:xfrm>
+                    <a:prstGeom prst="rect">
+                      <a:avLst/>
+                    </a:prstGeom>
+                  </pic:spPr>
+                </pic:pic>
+              </a:graphicData>
+            </a:graphic>
+          </wp:inline>
+        </w:drawing>
+      </w:r>
     </w:p>
     <w:p>
       <w:pPr>
@@ -1476,7 +1600,6 @@
         <w:autoSpaceDE/>
         <w:autoSpaceDN/>
         <w:rPr>
-          <w:rFonts w:hint="eastAsia"/>
           <w:sz w:val="26"/>
           <w:szCs w:val="26"/>
         </w:rPr>
@@ -1584,6 +1707,7 @@
       </w:pPr>
       <w:r>
         <w:rPr>
+          <w:noProof/>
           <w:sz w:val="26"/>
           <w:szCs w:val="26"/>
         </w:rPr>
@@ -1603,7 +1727,7 @@
                     <pic:cNvPicPr/>
                   </pic:nvPicPr>
                   <pic:blipFill>
-                    <a:blip r:embed="rId8"/>
+                    <a:blip r:embed="rId11"/>
                     <a:stretch>
                       <a:fillRect/>
                     </a:stretch>
@@ -1612,6 +1736,54 @@
                     <a:xfrm>
                       <a:off x="0" y="0"/>
                       <a:ext cx="4140000" cy="2295209"/>
+                    </a:xfrm>
+                    <a:prstGeom prst="rect">
+                      <a:avLst/>
+                    </a:prstGeom>
+                  </pic:spPr>
+                </pic:pic>
+              </a:graphicData>
+            </a:graphic>
+          </wp:inline>
+        </w:drawing>
+      </w:r>
+      <w:r>
+        <w:rPr>
+          <w:noProof/>
+          <w:sz w:val="26"/>
+          <w:szCs w:val="26"/>
+        </w:rPr>
+        <w:drawing>
+          <wp:inline distT="0" distB="0" distL="0" distR="0" wp14:anchorId="418AEAA8" wp14:editId="250E3170">
+            <wp:extent cx="1587402" cy="2284095"/>
+            <wp:effectExtent l="0" t="0" r="635" b="1905"/>
+            <wp:docPr id="606706332" name="그림 1" descr="텍스트, 스크린샷, 디자인이(가) 표시된 사진&#10;&#10;자동 생성된 설명"/>
+            <wp:cNvGraphicFramePr>
+              <a:graphicFrameLocks xmlns:a="http://schemas.openxmlformats.org/drawingml/2006/main" noChangeAspect="1"/>
+            </wp:cNvGraphicFramePr>
+            <a:graphic xmlns:a="http://schemas.openxmlformats.org/drawingml/2006/main">
+              <a:graphicData uri="http://schemas.openxmlformats.org/drawingml/2006/picture">
+                <pic:pic xmlns:pic="http://schemas.openxmlformats.org/drawingml/2006/picture">
+                  <pic:nvPicPr>
+                    <pic:cNvPr id="606706332" name="그림 1" descr="텍스트, 스크린샷, 디자인이(가) 표시된 사진&#10;&#10;자동 생성된 설명"/>
+                    <pic:cNvPicPr/>
+                  </pic:nvPicPr>
+                  <pic:blipFill>
+                    <a:blip r:embed="rId12" cstate="print">
+                      <a:extLst>
+                        <a:ext uri="{28A0092B-C50C-407E-A947-70E740481C1C}">
+                          <a14:useLocalDpi xmlns:a14="http://schemas.microsoft.com/office/drawing/2010/main" val="0"/>
+                        </a:ext>
+                      </a:extLst>
+                    </a:blip>
+                    <a:stretch>
+                      <a:fillRect/>
+                    </a:stretch>
+                  </pic:blipFill>
+                  <pic:spPr>
+                    <a:xfrm>
+                      <a:off x="0" y="0"/>
+                      <a:ext cx="1606456" cy="2311512"/>
                     </a:xfrm>
                     <a:prstGeom prst="rect">
                       <a:avLst/>

</xml_diff>